<commit_message>
Update CV e Projetos
</commit_message>
<xml_diff>
--- a/down/CV Eduardo Edson Batista Cordeiro Alves.docx
+++ b/down/CV Eduardo Edson Batista Cordeiro Alves.docx
@@ -133,43 +133,40 @@
       <w:pPr>
         <w:spacing w:after="0"/>
         <w:rPr>
-          <w:rFonts w:ascii="Times New Roman" w:hAnsi="Times New Roman" w:cs="Times New Roman"/>
-          <w:sz w:val="22"/>
-        </w:rPr>
-      </w:pPr>
-      <w:hyperlink r:id="rId9" w:history="1">
-        <w:proofErr w:type="spellStart"/>
-        <w:r>
-          <w:rPr>
-            <w:rStyle w:val="Hyperlink"/>
-            <w:rFonts w:ascii="Times New Roman" w:eastAsia="Cambria" w:hAnsi="Times New Roman" w:cs="Times New Roman"/>
-            <w:sz w:val="20"/>
-            <w:szCs w:val="18"/>
-          </w:rPr>
-          <w:t>Linkedin</w:t>
-        </w:r>
-        <w:proofErr w:type="spellEnd"/>
-      </w:hyperlink>
-      <w:r>
-        <w:rPr>
           <w:rFonts w:ascii="Times New Roman" w:eastAsia="Cambria" w:hAnsi="Times New Roman" w:cs="Times New Roman"/>
           <w:color w:val="404040"/>
           <w:sz w:val="20"/>
           <w:szCs w:val="18"/>
         </w:rPr>
-        <w:t xml:space="preserve"> (</w:t>
-      </w:r>
-      <w:hyperlink r:id="rId10" w:history="1">
+      </w:pPr>
+    </w:p>
+    <w:p>
+      <w:pPr>
+        <w:spacing w:after="0"/>
+        <w:rPr>
+          <w:rFonts w:ascii="Times New Roman" w:hAnsi="Times New Roman" w:cs="Times New Roman"/>
+          <w:sz w:val="22"/>
+        </w:rPr>
+      </w:pPr>
+      <w:r>
+        <w:rPr>
+          <w:rFonts w:ascii="Times New Roman" w:eastAsia="Cambria" w:hAnsi="Times New Roman" w:cs="Times New Roman"/>
+          <w:color w:val="404040"/>
+          <w:sz w:val="20"/>
+          <w:szCs w:val="18"/>
+        </w:rPr>
+        <w:t xml:space="preserve">Perfil Online: </w:t>
+      </w:r>
+      <w:hyperlink r:id="rId9" w:history="1">
         <w:r>
           <w:rPr>
             <w:rStyle w:val="Hyperlink"/>
           </w:rPr>
-          <w:t>https://www.linkedin.com/in/eduardo-edson-147339136/</w:t>
+          <w:t>https://eduardoedson.github.io/</w:t>
         </w:r>
       </w:hyperlink>
-      <w:r>
-        <w:t>)</w:t>
-      </w:r>
+      <w:bookmarkStart w:id="0" w:name="_GoBack"/>
+      <w:bookmarkEnd w:id="0"/>
     </w:p>
     <w:p>
       <w:pPr>
@@ -884,7 +881,7 @@
           <w:sz w:val="22"/>
         </w:rPr>
       </w:pPr>
-      <w:hyperlink r:id="rId11" w:history="1">
+      <w:hyperlink r:id="rId10" w:history="1">
         <w:r>
           <w:rPr>
             <w:rStyle w:val="Hyperlink"/>
@@ -914,7 +911,7 @@
           <w:sz w:val="22"/>
         </w:rPr>
       </w:pPr>
-      <w:hyperlink r:id="rId12" w:history="1">
+      <w:hyperlink r:id="rId11" w:history="1">
         <w:r>
           <w:rPr>
             <w:rStyle w:val="Hyperlink"/>
@@ -1274,8 +1271,6 @@
         </w:rPr>
         <w:t xml:space="preserve"> – 6Hs</w:t>
       </w:r>
-      <w:bookmarkStart w:id="0" w:name="_GoBack"/>
-      <w:bookmarkEnd w:id="0"/>
     </w:p>
     <w:p>
       <w:pPr>
@@ -1287,7 +1282,7 @@
       </w:pPr>
     </w:p>
     <w:sectPr>
-      <w:footerReference w:type="default" r:id="rId13"/>
+      <w:footerReference w:type="default" r:id="rId12"/>
       <w:pgSz w:w="11907" w:h="16839" w:code="9"/>
       <w:pgMar w:top="1296" w:right="1440" w:bottom="1440" w:left="1440" w:header="720" w:footer="720" w:gutter="0"/>
       <w:cols w:space="720"/>
@@ -3214,7 +3209,7 @@
   <w:rsids>
     <w:rsidRoot w:val="0060782D"/>
     <w:rsid w:val="000620BD"/>
-    <w:rsid w:val="00136A52"/>
+    <w:rsid w:val="00422EED"/>
     <w:rsid w:val="0060782D"/>
     <w:rsid w:val="0076319F"/>
     <w:rsid w:val="00DE6739"/>
@@ -3917,7 +3912,7 @@
 </file>
 
 <file path=customXml/itemProps2.xml><?xml version="1.0" encoding="utf-8"?>
-<ds:datastoreItem xmlns:ds="http://schemas.openxmlformats.org/officeDocument/2006/customXml" ds:itemID="{161252DA-7CD7-43F1-A198-AAF72530A2AA}">
+<ds:datastoreItem xmlns:ds="http://schemas.openxmlformats.org/officeDocument/2006/customXml" ds:itemID="{4A99FE0E-7BC6-4668-A728-54E80AA7106B}">
   <ds:schemaRefs>
     <ds:schemaRef ds:uri="http://schemas.openxmlformats.org/officeDocument/2006/bibliography"/>
   </ds:schemaRefs>

</xml_diff>

<commit_message>
Add certificado data science
</commit_message>
<xml_diff>
--- a/down/CV Eduardo Edson Batista Cordeiro Alves.docx
+++ b/down/CV Eduardo Edson Batista Cordeiro Alves.docx
@@ -165,8 +165,6 @@
           <w:t>https://eduardoedson.github.io/</w:t>
         </w:r>
       </w:hyperlink>
-      <w:bookmarkStart w:id="0" w:name="_GoBack"/>
-      <w:bookmarkEnd w:id="0"/>
     </w:p>
     <w:p>
       <w:pPr>
@@ -1270,6 +1268,94 @@
           <w:lang w:val="en-US"/>
         </w:rPr>
         <w:t xml:space="preserve"> – 6Hs</w:t>
+      </w:r>
+    </w:p>
+    <w:p>
+      <w:pPr>
+        <w:pStyle w:val="PargrafodaLista"/>
+        <w:numPr>
+          <w:ilvl w:val="0"/>
+          <w:numId w:val="16"/>
+        </w:numPr>
+        <w:rPr>
+          <w:rFonts w:ascii="Times New Roman" w:hAnsi="Times New Roman" w:cs="Times New Roman"/>
+          <w:sz w:val="22"/>
+          <w:szCs w:val="24"/>
+          <w:lang w:val="en-US"/>
+        </w:rPr>
+      </w:pPr>
+      <w:r>
+        <w:rPr>
+          <w:rFonts w:ascii="Times New Roman" w:hAnsi="Times New Roman" w:cs="Times New Roman"/>
+          <w:sz w:val="22"/>
+          <w:szCs w:val="24"/>
+          <w:lang w:val="en-US"/>
+        </w:rPr>
+        <w:t>Data Science</w:t>
+      </w:r>
+      <w:r>
+        <w:rPr>
+          <w:rFonts w:ascii="Times New Roman" w:hAnsi="Times New Roman" w:cs="Times New Roman"/>
+          <w:sz w:val="22"/>
+          <w:szCs w:val="24"/>
+          <w:lang w:val="en-US"/>
+        </w:rPr>
+        <w:t xml:space="preserve"> </w:t>
+      </w:r>
+      <w:r>
+        <w:rPr>
+          <w:rFonts w:ascii="Times New Roman" w:hAnsi="Times New Roman" w:cs="Times New Roman"/>
+          <w:sz w:val="22"/>
+          <w:szCs w:val="24"/>
+          <w:lang w:val="en-US"/>
+        </w:rPr>
+        <w:t>– 2Hs</w:t>
+      </w:r>
+    </w:p>
+    <w:p>
+      <w:pPr>
+        <w:pStyle w:val="PargrafodaLista"/>
+        <w:numPr>
+          <w:ilvl w:val="1"/>
+          <w:numId w:val="16"/>
+        </w:numPr>
+        <w:rPr>
+          <w:rFonts w:ascii="Times New Roman" w:hAnsi="Times New Roman" w:cs="Times New Roman"/>
+          <w:sz w:val="22"/>
+          <w:szCs w:val="24"/>
+          <w:lang w:val="en-US"/>
+        </w:rPr>
+      </w:pPr>
+      <w:proofErr w:type="spellStart"/>
+      <w:r>
+        <w:rPr>
+          <w:rFonts w:ascii="Times New Roman" w:hAnsi="Times New Roman" w:cs="Times New Roman"/>
+          <w:sz w:val="22"/>
+          <w:szCs w:val="24"/>
+          <w:lang w:val="en-US"/>
+        </w:rPr>
+        <w:t>Visualizaçã</w:t>
+      </w:r>
+      <w:bookmarkStart w:id="0" w:name="_GoBack"/>
+      <w:bookmarkEnd w:id="0"/>
+      <w:r>
+        <w:rPr>
+          <w:rFonts w:ascii="Times New Roman" w:hAnsi="Times New Roman" w:cs="Times New Roman"/>
+          <w:sz w:val="22"/>
+          <w:szCs w:val="24"/>
+          <w:lang w:val="en-US"/>
+        </w:rPr>
+        <w:t>o</w:t>
+      </w:r>
+      <w:proofErr w:type="spellEnd"/>
+      <w:r>
+        <w:rPr>
+          <w:rFonts w:ascii="Times New Roman" w:hAnsi="Times New Roman" w:cs="Times New Roman"/>
+          <w:sz w:val="22"/>
+          <w:szCs w:val="24"/>
+          <w:lang w:val="en-US"/>
+        </w:rPr>
+        <w:t xml:space="preserve"> de dados com Python</w:t>
       </w:r>
     </w:p>
     <w:p>
@@ -2473,6 +2559,7 @@
     <w:lsdException w:name="HTML Sample" w:semiHidden="1" w:unhideWhenUsed="1"/>
     <w:lsdException w:name="HTML Typewriter" w:semiHidden="1" w:unhideWhenUsed="1"/>
     <w:lsdException w:name="HTML Variable" w:semiHidden="1" w:unhideWhenUsed="1"/>
+    <w:lsdException w:name="Normal Table" w:semiHidden="1" w:unhideWhenUsed="1"/>
     <w:lsdException w:name="annotation subject" w:semiHidden="1" w:unhideWhenUsed="1"/>
     <w:lsdException w:name="No List" w:semiHidden="1" w:unhideWhenUsed="1"/>
     <w:lsdException w:name="Outline List 1" w:semiHidden="1" w:unhideWhenUsed="1"/>
@@ -2515,8 +2602,11 @@
     <w:lsdException w:name="Table Contemporary" w:semiHidden="1" w:unhideWhenUsed="1"/>
     <w:lsdException w:name="Table Elegant" w:semiHidden="1" w:unhideWhenUsed="1"/>
     <w:lsdException w:name="Table Professional" w:semiHidden="1" w:unhideWhenUsed="1"/>
+    <w:lsdException w:name="Table Subtle 1" w:semiHidden="1" w:unhideWhenUsed="1"/>
     <w:lsdException w:name="Table Subtle 2" w:semiHidden="1" w:unhideWhenUsed="1"/>
     <w:lsdException w:name="Table Web 1" w:semiHidden="1" w:unhideWhenUsed="1"/>
+    <w:lsdException w:name="Table Web 2" w:semiHidden="1" w:unhideWhenUsed="1"/>
+    <w:lsdException w:name="Table Web 3" w:semiHidden="1" w:unhideWhenUsed="1"/>
     <w:lsdException w:name="Balloon Text" w:semiHidden="1" w:unhideWhenUsed="1"/>
     <w:lsdException w:name="Table Grid" w:uiPriority="39"/>
     <w:lsdException w:name="Table Theme" w:semiHidden="1" w:unhideWhenUsed="1"/>
@@ -2784,6 +2874,27 @@
       <w:sz w:val="26"/>
     </w:rPr>
   </w:style>
+  <w:style w:type="paragraph" w:styleId="Ttulo5">
+    <w:name w:val="heading 5"/>
+    <w:basedOn w:val="Normal"/>
+    <w:next w:val="Normal"/>
+    <w:link w:val="Ttulo5Char"/>
+    <w:uiPriority w:val="9"/>
+    <w:semiHidden/>
+    <w:unhideWhenUsed/>
+    <w:qFormat/>
+    <w:rsid w:val="007807DC"/>
+    <w:pPr>
+      <w:keepNext/>
+      <w:keepLines/>
+      <w:spacing w:before="40" w:after="0"/>
+      <w:outlineLvl w:val="4"/>
+    </w:pPr>
+    <w:rPr>
+      <w:rFonts w:asciiTheme="majorHAnsi" w:eastAsiaTheme="majorEastAsia" w:hAnsiTheme="majorHAnsi" w:cstheme="majorBidi"/>
+      <w:color w:val="2A7B88" w:themeColor="accent1" w:themeShade="BF"/>
+    </w:rPr>
+  </w:style>
   <w:style w:type="character" w:default="1" w:styleId="Fontepargpadro">
     <w:name w:val="Default Paragraph Font"/>
     <w:uiPriority w:val="1"/>
@@ -3099,6 +3210,18 @@
     <w:rPr>
       <w:color w:val="605E5C"/>
       <w:shd w:val="clear" w:color="auto" w:fill="E1DFDD"/>
+    </w:rPr>
+  </w:style>
+  <w:style w:type="character" w:customStyle="1" w:styleId="Ttulo5Char">
+    <w:name w:val="Título 5 Char"/>
+    <w:basedOn w:val="Fontepargpadro"/>
+    <w:link w:val="Ttulo5"/>
+    <w:uiPriority w:val="9"/>
+    <w:semiHidden/>
+    <w:rsid w:val="007807DC"/>
+    <w:rPr>
+      <w:rFonts w:asciiTheme="majorHAnsi" w:eastAsiaTheme="majorEastAsia" w:hAnsiTheme="majorHAnsi" w:cstheme="majorBidi"/>
+      <w:color w:val="2A7B88" w:themeColor="accent1" w:themeShade="BF"/>
     </w:rPr>
   </w:style>
 </w:styles>
@@ -3212,6 +3335,7 @@
     <w:rsid w:val="00422EED"/>
     <w:rsid w:val="0060782D"/>
     <w:rsid w:val="0076319F"/>
+    <w:rsid w:val="00B31650"/>
     <w:rsid w:val="00DE6739"/>
     <w:rsid w:val="00F51690"/>
   </w:rsids>
@@ -3359,6 +3483,7 @@
     <w:lsdException w:name="HTML Sample" w:semiHidden="1" w:unhideWhenUsed="1"/>
     <w:lsdException w:name="HTML Typewriter" w:semiHidden="1" w:unhideWhenUsed="1"/>
     <w:lsdException w:name="HTML Variable" w:semiHidden="1" w:unhideWhenUsed="1"/>
+    <w:lsdException w:name="Normal Table" w:semiHidden="1" w:unhideWhenUsed="1"/>
     <w:lsdException w:name="annotation subject" w:semiHidden="1" w:unhideWhenUsed="1"/>
     <w:lsdException w:name="No List" w:semiHidden="1" w:unhideWhenUsed="1"/>
     <w:lsdException w:name="Outline List 1" w:semiHidden="1" w:unhideWhenUsed="1"/>
@@ -3401,8 +3526,11 @@
     <w:lsdException w:name="Table Contemporary" w:semiHidden="1" w:unhideWhenUsed="1"/>
     <w:lsdException w:name="Table Elegant" w:semiHidden="1" w:unhideWhenUsed="1"/>
     <w:lsdException w:name="Table Professional" w:semiHidden="1" w:unhideWhenUsed="1"/>
+    <w:lsdException w:name="Table Subtle 1" w:semiHidden="1" w:unhideWhenUsed="1"/>
     <w:lsdException w:name="Table Subtle 2" w:semiHidden="1" w:unhideWhenUsed="1"/>
     <w:lsdException w:name="Table Web 1" w:semiHidden="1" w:unhideWhenUsed="1"/>
+    <w:lsdException w:name="Table Web 2" w:semiHidden="1" w:unhideWhenUsed="1"/>
+    <w:lsdException w:name="Table Web 3" w:semiHidden="1" w:unhideWhenUsed="1"/>
     <w:lsdException w:name="Balloon Text" w:semiHidden="1" w:unhideWhenUsed="1"/>
     <w:lsdException w:name="Table Grid" w:uiPriority="39"/>
     <w:lsdException w:name="Table Theme" w:semiHidden="1" w:unhideWhenUsed="1"/>
@@ -3912,7 +4040,7 @@
 </file>
 
 <file path=customXml/itemProps2.xml><?xml version="1.0" encoding="utf-8"?>
-<ds:datastoreItem xmlns:ds="http://schemas.openxmlformats.org/officeDocument/2006/customXml" ds:itemID="{4A99FE0E-7BC6-4668-A728-54E80AA7106B}">
+<ds:datastoreItem xmlns:ds="http://schemas.openxmlformats.org/officeDocument/2006/customXml" ds:itemID="{CB95A082-3B36-433B-A6FB-2C67209EAF7F}">
   <ds:schemaRefs>
     <ds:schemaRef ds:uri="http://schemas.openxmlformats.org/officeDocument/2006/bibliography"/>
   </ds:schemaRefs>

</xml_diff>